<commit_message>
Tarjetas de equipo v2
</commit_message>
<xml_diff>
--- a/Tarjetas del equipo.docx
+++ b/Tarjetas del equipo.docx
@@ -167,8 +167,17 @@
                 <w:b/>
                 <w:color w:val="auto"/>
               </w:rPr>
-              <w:t>Correo ucm</w:t>
-            </w:r>
+              <w:t xml:space="preserve">Correo </w:t>
+            </w:r>
+            <w:proofErr w:type="spellStart"/>
+            <w:r>
+              <w:rPr>
+                <w:b/>
+                <w:color w:val="auto"/>
+              </w:rPr>
+              <w:t>ucm</w:t>
+            </w:r>
+            <w:proofErr w:type="spellEnd"/>
           </w:p>
         </w:tc>
         <w:tc>
@@ -596,8 +605,17 @@
                 <w:b/>
                 <w:color w:val="auto"/>
               </w:rPr>
-              <w:t>Correo ucm</w:t>
-            </w:r>
+              <w:t xml:space="preserve">Correo </w:t>
+            </w:r>
+            <w:proofErr w:type="spellStart"/>
+            <w:r>
+              <w:rPr>
+                <w:b/>
+                <w:color w:val="auto"/>
+              </w:rPr>
+              <w:t>ucm</w:t>
+            </w:r>
+            <w:proofErr w:type="spellEnd"/>
           </w:p>
         </w:tc>
         <w:tc>
@@ -1148,8 +1166,17 @@
                 <w:b/>
                 <w:color w:val="auto"/>
               </w:rPr>
-              <w:t>Correo ucm</w:t>
-            </w:r>
+              <w:t xml:space="preserve">Correo </w:t>
+            </w:r>
+            <w:proofErr w:type="spellStart"/>
+            <w:r>
+              <w:rPr>
+                <w:b/>
+                <w:color w:val="auto"/>
+              </w:rPr>
+              <w:t>ucm</w:t>
+            </w:r>
+            <w:proofErr w:type="spellEnd"/>
           </w:p>
         </w:tc>
         <w:tc>
@@ -1272,8 +1299,16 @@
               <w:rPr>
                 <w:color w:val="auto"/>
               </w:rPr>
-              <w:t>Experto en git</w:t>
-            </w:r>
+              <w:t xml:space="preserve">Experto en </w:t>
+            </w:r>
+            <w:proofErr w:type="spellStart"/>
+            <w:r>
+              <w:rPr>
+                <w:color w:val="auto"/>
+              </w:rPr>
+              <w:t>git</w:t>
+            </w:r>
+            <w:proofErr w:type="spellEnd"/>
           </w:p>
         </w:tc>
       </w:tr>
@@ -1700,8 +1735,17 @@
                 <w:b/>
                 <w:color w:val="auto"/>
               </w:rPr>
-              <w:t>Correo ucm</w:t>
-            </w:r>
+              <w:t xml:space="preserve">Correo </w:t>
+            </w:r>
+            <w:proofErr w:type="spellStart"/>
+            <w:r>
+              <w:rPr>
+                <w:b/>
+                <w:color w:val="auto"/>
+              </w:rPr>
+              <w:t>ucm</w:t>
+            </w:r>
+            <w:proofErr w:type="spellEnd"/>
           </w:p>
         </w:tc>
         <w:tc>
@@ -1976,8 +2020,6 @@
           <w:tab w:val="left" w:pos="2543"/>
         </w:tabs>
       </w:pPr>
-      <w:bookmarkStart w:id="0" w:name="_GoBack"/>
-      <w:bookmarkEnd w:id="0"/>
     </w:p>
     <w:p>
       <w:pPr>
@@ -2279,8 +2321,17 @@
                 <w:b/>
                 <w:color w:val="auto"/>
               </w:rPr>
-              <w:t>Correo ucm</w:t>
-            </w:r>
+              <w:t xml:space="preserve">Correo </w:t>
+            </w:r>
+            <w:proofErr w:type="spellStart"/>
+            <w:r>
+              <w:rPr>
+                <w:b/>
+                <w:color w:val="auto"/>
+              </w:rPr>
+              <w:t>ucm</w:t>
+            </w:r>
+            <w:proofErr w:type="spellEnd"/>
           </w:p>
         </w:tc>
         <w:tc>
@@ -2834,8 +2885,17 @@
                 <w:b/>
                 <w:color w:val="auto"/>
               </w:rPr>
-              <w:t>Correo ucm</w:t>
-            </w:r>
+              <w:t xml:space="preserve">Correo </w:t>
+            </w:r>
+            <w:proofErr w:type="spellStart"/>
+            <w:r>
+              <w:rPr>
+                <w:b/>
+                <w:color w:val="auto"/>
+              </w:rPr>
+              <w:t>ucm</w:t>
+            </w:r>
+            <w:proofErr w:type="spellEnd"/>
           </w:p>
         </w:tc>
         <w:tc>
@@ -3286,8 +3346,13 @@
               <w:cnfStyle w:val="100000000000" w:firstRow="1" w:lastRow="0" w:firstColumn="0" w:lastColumn="0" w:oddVBand="0" w:evenVBand="0" w:oddHBand="0" w:evenHBand="0" w:firstRowFirstColumn="0" w:firstRowLastColumn="0" w:lastRowFirstColumn="0" w:lastRowLastColumn="0"/>
             </w:pPr>
             <w:r>
-              <w:t>Santiago Maurenza</w:t>
-            </w:r>
+              <w:t xml:space="preserve">Santiago </w:t>
+            </w:r>
+            <w:proofErr w:type="spellStart"/>
+            <w:r>
+              <w:t>Maurenza</w:t>
+            </w:r>
+            <w:proofErr w:type="spellEnd"/>
           </w:p>
         </w:tc>
       </w:tr>
@@ -3387,8 +3452,17 @@
                 <w:b/>
                 <w:color w:val="auto"/>
               </w:rPr>
-              <w:t>Correo ucm</w:t>
-            </w:r>
+              <w:t xml:space="preserve">Correo </w:t>
+            </w:r>
+            <w:proofErr w:type="spellStart"/>
+            <w:r>
+              <w:rPr>
+                <w:b/>
+                <w:color w:val="auto"/>
+              </w:rPr>
+              <w:t>ucm</w:t>
+            </w:r>
+            <w:proofErr w:type="spellEnd"/>
           </w:p>
         </w:tc>
         <w:tc>
@@ -3861,6 +3935,9 @@
             <w:r>
               <w:t xml:space="preserve">Jaime </w:t>
             </w:r>
+            <w:r>
+              <w:t>Martínez</w:t>
+            </w:r>
           </w:p>
         </w:tc>
       </w:tr>
@@ -3960,8 +4037,17 @@
                 <w:b/>
                 <w:color w:val="auto"/>
               </w:rPr>
-              <w:t>Correo ucm</w:t>
-            </w:r>
+              <w:t xml:space="preserve">Correo </w:t>
+            </w:r>
+            <w:proofErr w:type="spellStart"/>
+            <w:r>
+              <w:rPr>
+                <w:b/>
+                <w:color w:val="auto"/>
+              </w:rPr>
+              <w:t>ucm</w:t>
+            </w:r>
+            <w:proofErr w:type="spellEnd"/>
           </w:p>
         </w:tc>
         <w:tc>
@@ -3977,6 +4063,14 @@
                 <w:color w:val="auto"/>
               </w:rPr>
             </w:pPr>
+            <w:r>
+              <w:rPr>
+                <w:color w:val="auto"/>
+              </w:rPr>
+              <w:t>Jaimem09@ucm.es</w:t>
+            </w:r>
+            <w:bookmarkStart w:id="0" w:name="_GoBack"/>
+            <w:bookmarkEnd w:id="0"/>
           </w:p>
         </w:tc>
       </w:tr>
@@ -4435,7 +4529,7 @@
                                     <w:b/>
                                     <w:noProof/>
                                   </w:rPr>
-                                  <w:t>7</w:t>
+                                  <w:t>8</w:t>
                                 </w:r>
                                 <w:r>
                                   <w:rPr>
@@ -4493,7 +4587,7 @@
                               <w:b/>
                               <w:noProof/>
                             </w:rPr>
-                            <w:t>7</w:t>
+                            <w:t>8</w:t>
                           </w:r>
                           <w:r>
                             <w:rPr>
@@ -5683,6 +5777,7 @@
   <w:rsids>
     <w:rsidRoot w:val="00FF79BD"/>
     <w:rsid w:val="00362B06"/>
+    <w:rsid w:val="00374A2B"/>
     <w:rsid w:val="00510D9E"/>
     <w:rsid w:val="00FF79BD"/>
   </w:rsids>

</xml_diff>